<commit_message>
Updated Meeting Time on Friday
</commit_message>
<xml_diff>
--- a/documents/Meeting_Minutes_09-14-2017.docx
+++ b/documents/Meeting_Minutes_09-14-2017.docx
@@ -1590,8 +1590,6 @@
               </w:rPr>
               <w:t>115</w:t>
             </w:r>
-            <w:bookmarkStart w:id="0" w:name="_GoBack"/>
-            <w:bookmarkEnd w:id="0"/>
             <w:r>
               <w:rPr>
                 <w:rFonts w:ascii="Arial" w:hAnsi="Arial"/>
@@ -2392,8 +2390,10 @@
                 <w:sz w:val="18"/>
                 <w:szCs w:val="18"/>
               </w:rPr>
-              <w:t>2</w:t>
-            </w:r>
+              <w:t>3</w:t>
+            </w:r>
+            <w:bookmarkStart w:id="0" w:name="_GoBack"/>
+            <w:bookmarkEnd w:id="0"/>
             <w:r>
               <w:rPr>
                 <w:rFonts w:ascii="Arial" w:hAnsi="Arial"/>
@@ -4372,7 +4372,7 @@
   <a:extraClrSchemeLst/>
   <a:extLst>
     <a:ext uri="{05A4C25C-085E-4340-85A3-A5531E510DB2}">
-      <thm15:themeFamily xmlns="" xmlns:thm15="http://schemas.microsoft.com/office/thememl/2012/main" name="Office Theme" id="{62F939B6-93AF-4DB8-9C6B-D6C7DFDC589F}" vid="{4A3C46E8-61CC-4603-A589-7422A47A8E4A}"/>
+      <thm15:themeFamily xmlns:thm15="http://schemas.microsoft.com/office/thememl/2012/main" xmlns="" name="Office Theme" id="{62F939B6-93AF-4DB8-9C6B-D6C7DFDC589F}" vid="{4A3C46E8-61CC-4603-A589-7422A47A8E4A}"/>
     </a:ext>
   </a:extLst>
 </a:theme>
@@ -4383,7 +4383,7 @@
 </file>
 
 <file path=customXml/itemProps1.xml><?xml version="1.0" encoding="utf-8"?>
-<ds:datastoreItem xmlns:ds="http://schemas.openxmlformats.org/officeDocument/2006/customXml" ds:itemID="{88CB860B-9AF9-F949-8EFC-126FDBF9571F}">
+<ds:datastoreItem xmlns:ds="http://schemas.openxmlformats.org/officeDocument/2006/customXml" ds:itemID="{1E81EB39-7763-A547-B0B7-8958DAA0519B}">
   <ds:schemaRefs>
     <ds:schemaRef ds:uri="http://schemas.openxmlformats.org/officeDocument/2006/bibliography"/>
   </ds:schemaRefs>

</xml_diff>